<commit_message>
included multiple page google search result
</commit_message>
<xml_diff>
--- a/SETUP_INSTRUCTION/Setup instruction.docx
+++ b/SETUP_INSTRUCTION/Setup instruction.docx
@@ -38,6 +38,9 @@
     </w:p>
     <w:p>
       <w:r>
+        <w:rPr>
+          <w:noProof/>
+        </w:rPr>
         <w:drawing>
           <wp:inline distT="0" distB="0" distL="0" distR="0" wp14:anchorId="114A17C7" wp14:editId="7B780850">
             <wp:extent cx="5943600" cy="3787140"/>
@@ -77,6 +80,9 @@
     </w:p>
     <w:p>
       <w:r>
+        <w:rPr>
+          <w:noProof/>
+        </w:rPr>
         <w:drawing>
           <wp:inline distT="0" distB="0" distL="0" distR="0" wp14:anchorId="2EF73309" wp14:editId="76A9A271">
             <wp:extent cx="4210638" cy="2438740"/>
@@ -116,6 +122,9 @@
     </w:p>
     <w:p>
       <w:r>
+        <w:rPr>
+          <w:noProof/>
+        </w:rPr>
         <w:lastRenderedPageBreak/>
         <w:drawing>
           <wp:inline distT="0" distB="0" distL="0" distR="0" wp14:anchorId="4518DBB9" wp14:editId="23692A19">
@@ -156,6 +165,9 @@
     </w:p>
     <w:p>
       <w:r>
+        <w:rPr>
+          <w:noProof/>
+        </w:rPr>
         <w:drawing>
           <wp:inline distT="0" distB="0" distL="0" distR="0" wp14:anchorId="25326701" wp14:editId="4738FC31">
             <wp:extent cx="5943600" cy="3014980"/>
@@ -195,6 +207,9 @@
     </w:p>
     <w:p>
       <w:r>
+        <w:rPr>
+          <w:noProof/>
+        </w:rPr>
         <w:lastRenderedPageBreak/>
         <w:drawing>
           <wp:inline distT="0" distB="0" distL="0" distR="0" wp14:anchorId="0EDC73CA" wp14:editId="3B31159C">
@@ -235,6 +250,9 @@
     </w:p>
     <w:p>
       <w:r>
+        <w:rPr>
+          <w:noProof/>
+        </w:rPr>
         <w:drawing>
           <wp:inline distT="0" distB="0" distL="0" distR="0" wp14:anchorId="5C468E9D" wp14:editId="4F1E2B6A">
             <wp:extent cx="5943600" cy="1742440"/>
@@ -301,6 +319,9 @@
     <w:p/>
     <w:p>
       <w:r>
+        <w:rPr>
+          <w:noProof/>
+        </w:rPr>
         <w:lastRenderedPageBreak/>
         <w:drawing>
           <wp:inline distT="0" distB="0" distL="0" distR="0" wp14:anchorId="276CC082" wp14:editId="1B4B0EF6">
@@ -344,9 +365,272 @@
       <w:r>
         <w:t>Follow the chrome section of this doc to understand how to import the ruleset</w:t>
       </w:r>
+    </w:p>
+    <w:p/>
+    <w:p>
+      <w:pPr>
+        <w:pStyle w:val="Heading2"/>
+      </w:pPr>
+      <w:r>
+        <w:t>Updating ruleset</w:t>
+      </w:r>
+    </w:p>
+    <w:p/>
+    <w:p>
+      <w:r>
+        <w:t>If any page fails to load properly, so the following steps</w:t>
+      </w:r>
+    </w:p>
+    <w:p>
+      <w:pPr>
+        <w:pStyle w:val="Heading3"/>
+      </w:pPr>
+      <w:r>
+        <w:lastRenderedPageBreak/>
+        <w:t>copy the URL from south pane</w:t>
+      </w:r>
+    </w:p>
+    <w:p>
+      <w:r>
+        <w:rPr>
+          <w:rStyle w:val="Heading3Char"/>
+        </w:rPr>
+        <w:drawing>
+          <wp:inline distT="0" distB="0" distL="0" distR="0" wp14:anchorId="08263803" wp14:editId="48DE873A">
+            <wp:extent cx="5943600" cy="5151120"/>
+            <wp:effectExtent l="0" t="0" r="0" b="0"/>
+            <wp:docPr id="10" name="Picture 10"/>
+            <wp:cNvGraphicFramePr>
+              <a:graphicFrameLocks xmlns:a="http://schemas.openxmlformats.org/drawingml/2006/main" noChangeAspect="1"/>
+            </wp:cNvGraphicFramePr>
+            <a:graphic xmlns:a="http://schemas.openxmlformats.org/drawingml/2006/main">
+              <a:graphicData uri="http://schemas.openxmlformats.org/drawingml/2006/picture">
+                <pic:pic xmlns:pic="http://schemas.openxmlformats.org/drawingml/2006/picture">
+                  <pic:nvPicPr>
+                    <pic:cNvPr id="1" name=""/>
+                    <pic:cNvPicPr/>
+                  </pic:nvPicPr>
+                  <pic:blipFill>
+                    <a:blip r:embed="rId14"/>
+                    <a:stretch>
+                      <a:fillRect/>
+                    </a:stretch>
+                  </pic:blipFill>
+                  <pic:spPr>
+                    <a:xfrm>
+                      <a:off x="0" y="0"/>
+                      <a:ext cx="5943600" cy="5151120"/>
+                    </a:xfrm>
+                    <a:prstGeom prst="rect">
+                      <a:avLst/>
+                    </a:prstGeom>
+                  </pic:spPr>
+                </pic:pic>
+              </a:graphicData>
+            </a:graphic>
+          </wp:inline>
+        </w:drawing>
+      </w:r>
+      <w:r>
+        <w:rPr>
+          <w:rStyle w:val="Heading3Char"/>
+        </w:rPr>
+        <w:t xml:space="preserve">open </w:t>
+      </w:r>
+      <w:proofErr w:type="spellStart"/>
+      <w:r>
+        <w:rPr>
+          <w:rStyle w:val="Heading3Char"/>
+        </w:rPr>
+        <w:t>requestly</w:t>
+      </w:r>
+      <w:proofErr w:type="spellEnd"/>
+    </w:p>
+    <w:p>
+      <w:r>
+        <w:drawing>
+          <wp:inline distT="0" distB="0" distL="0" distR="0" wp14:anchorId="75C1A5FE" wp14:editId="2502CC49">
+            <wp:extent cx="5943600" cy="2054225"/>
+            <wp:effectExtent l="0" t="0" r="0" b="3175"/>
+            <wp:docPr id="9" name="Picture 9"/>
+            <wp:cNvGraphicFramePr>
+              <a:graphicFrameLocks xmlns:a="http://schemas.openxmlformats.org/drawingml/2006/main" noChangeAspect="1"/>
+            </wp:cNvGraphicFramePr>
+            <a:graphic xmlns:a="http://schemas.openxmlformats.org/drawingml/2006/main">
+              <a:graphicData uri="http://schemas.openxmlformats.org/drawingml/2006/picture">
+                <pic:pic xmlns:pic="http://schemas.openxmlformats.org/drawingml/2006/picture">
+                  <pic:nvPicPr>
+                    <pic:cNvPr id="1" name=""/>
+                    <pic:cNvPicPr/>
+                  </pic:nvPicPr>
+                  <pic:blipFill>
+                    <a:blip r:embed="rId15"/>
+                    <a:stretch>
+                      <a:fillRect/>
+                    </a:stretch>
+                  </pic:blipFill>
+                  <pic:spPr>
+                    <a:xfrm>
+                      <a:off x="0" y="0"/>
+                      <a:ext cx="5943600" cy="2054225"/>
+                    </a:xfrm>
+                    <a:prstGeom prst="rect">
+                      <a:avLst/>
+                    </a:prstGeom>
+                  </pic:spPr>
+                </pic:pic>
+              </a:graphicData>
+            </a:graphic>
+          </wp:inline>
+        </w:drawing>
+      </w:r>
+    </w:p>
+    <w:p>
+      <w:pPr>
+        <w:pStyle w:val="Heading3"/>
+      </w:pPr>
+      <w:r>
+        <w:lastRenderedPageBreak/>
+        <w:t>Add the server name to the rule list</w:t>
+      </w:r>
+    </w:p>
+    <w:p>
+      <w:r>
+        <w:drawing>
+          <wp:inline distT="0" distB="0" distL="0" distR="0" wp14:anchorId="5BFF1732" wp14:editId="4461E83B">
+            <wp:extent cx="5943600" cy="2286635"/>
+            <wp:effectExtent l="0" t="0" r="0" b="0"/>
+            <wp:docPr id="11" name="Picture 11"/>
+            <wp:cNvGraphicFramePr>
+              <a:graphicFrameLocks xmlns:a="http://schemas.openxmlformats.org/drawingml/2006/main" noChangeAspect="1"/>
+            </wp:cNvGraphicFramePr>
+            <a:graphic xmlns:a="http://schemas.openxmlformats.org/drawingml/2006/main">
+              <a:graphicData uri="http://schemas.openxmlformats.org/drawingml/2006/picture">
+                <pic:pic xmlns:pic="http://schemas.openxmlformats.org/drawingml/2006/picture">
+                  <pic:nvPicPr>
+                    <pic:cNvPr id="1" name=""/>
+                    <pic:cNvPicPr/>
+                  </pic:nvPicPr>
+                  <pic:blipFill>
+                    <a:blip r:embed="rId16"/>
+                    <a:stretch>
+                      <a:fillRect/>
+                    </a:stretch>
+                  </pic:blipFill>
+                  <pic:spPr>
+                    <a:xfrm>
+                      <a:off x="0" y="0"/>
+                      <a:ext cx="5943600" cy="2286635"/>
+                    </a:xfrm>
+                    <a:prstGeom prst="rect">
+                      <a:avLst/>
+                    </a:prstGeom>
+                  </pic:spPr>
+                </pic:pic>
+              </a:graphicData>
+            </a:graphic>
+          </wp:inline>
+        </w:drawing>
+      </w:r>
+    </w:p>
+    <w:p>
+      <w:r>
+        <w:drawing>
+          <wp:inline distT="0" distB="0" distL="0" distR="0" wp14:anchorId="0A5CB6D9" wp14:editId="3B4314D1">
+            <wp:extent cx="5943600" cy="3169920"/>
+            <wp:effectExtent l="0" t="0" r="0" b="0"/>
+            <wp:docPr id="13" name="Picture 13"/>
+            <wp:cNvGraphicFramePr>
+              <a:graphicFrameLocks xmlns:a="http://schemas.openxmlformats.org/drawingml/2006/main" noChangeAspect="1"/>
+            </wp:cNvGraphicFramePr>
+            <a:graphic xmlns:a="http://schemas.openxmlformats.org/drawingml/2006/main">
+              <a:graphicData uri="http://schemas.openxmlformats.org/drawingml/2006/picture">
+                <pic:pic xmlns:pic="http://schemas.openxmlformats.org/drawingml/2006/picture">
+                  <pic:nvPicPr>
+                    <pic:cNvPr id="1" name=""/>
+                    <pic:cNvPicPr/>
+                  </pic:nvPicPr>
+                  <pic:blipFill>
+                    <a:blip r:embed="rId17"/>
+                    <a:stretch>
+                      <a:fillRect/>
+                    </a:stretch>
+                  </pic:blipFill>
+                  <pic:spPr>
+                    <a:xfrm>
+                      <a:off x="0" y="0"/>
+                      <a:ext cx="5943600" cy="3169920"/>
+                    </a:xfrm>
+                    <a:prstGeom prst="rect">
+                      <a:avLst/>
+                    </a:prstGeom>
+                  </pic:spPr>
+                </pic:pic>
+              </a:graphicData>
+            </a:graphic>
+          </wp:inline>
+        </w:drawing>
+      </w:r>
+    </w:p>
+    <w:p>
+      <w:pPr>
+        <w:pStyle w:val="Heading3"/>
+      </w:pPr>
+      <w:r>
+        <w:lastRenderedPageBreak/>
+        <w:t xml:space="preserve">Click on the </w:t>
+      </w:r>
+      <w:proofErr w:type="spellStart"/>
+      <w:r>
+        <w:t>url</w:t>
+      </w:r>
+      <w:proofErr w:type="spellEnd"/>
+      <w:r>
+        <w:t xml:space="preserve"> again</w:t>
+      </w:r>
+    </w:p>
+    <w:p>
+      <w:r>
+        <w:drawing>
+          <wp:inline distT="0" distB="0" distL="0" distR="0" wp14:anchorId="4B748568" wp14:editId="30933D10">
+            <wp:extent cx="5943600" cy="5212715"/>
+            <wp:effectExtent l="0" t="0" r="0" b="6985"/>
+            <wp:docPr id="14" name="Picture 14"/>
+            <wp:cNvGraphicFramePr>
+              <a:graphicFrameLocks xmlns:a="http://schemas.openxmlformats.org/drawingml/2006/main" noChangeAspect="1"/>
+            </wp:cNvGraphicFramePr>
+            <a:graphic xmlns:a="http://schemas.openxmlformats.org/drawingml/2006/main">
+              <a:graphicData uri="http://schemas.openxmlformats.org/drawingml/2006/picture">
+                <pic:pic xmlns:pic="http://schemas.openxmlformats.org/drawingml/2006/picture">
+                  <pic:nvPicPr>
+                    <pic:cNvPr id="1" name=""/>
+                    <pic:cNvPicPr/>
+                  </pic:nvPicPr>
+                  <pic:blipFill>
+                    <a:blip r:embed="rId18"/>
+                    <a:stretch>
+                      <a:fillRect/>
+                    </a:stretch>
+                  </pic:blipFill>
+                  <pic:spPr>
+                    <a:xfrm>
+                      <a:off x="0" y="0"/>
+                      <a:ext cx="5943600" cy="5212715"/>
+                    </a:xfrm>
+                    <a:prstGeom prst="rect">
+                      <a:avLst/>
+                    </a:prstGeom>
+                  </pic:spPr>
+                </pic:pic>
+              </a:graphicData>
+            </a:graphic>
+          </wp:inline>
+        </w:drawing>
+      </w:r>
       <w:bookmarkStart w:id="0" w:name="_GoBack"/>
       <w:bookmarkEnd w:id="0"/>
     </w:p>
+    <w:p/>
     <w:sectPr>
       <w:pgSz w:w="12240" w:h="15840"/>
       <w:pgMar w:top="1440" w:right="1440" w:bottom="1440" w:left="1440" w:header="720" w:footer="720" w:gutter="0"/>
@@ -360,6 +644,92 @@
 <file path=word/numbering.xml><?xml version="1.0" encoding="utf-8"?>
 <w:numbering xmlns:wpc="http://schemas.microsoft.com/office/word/2010/wordprocessingCanvas" xmlns:cx="http://schemas.microsoft.com/office/drawing/2014/chartex" xmlns:cx1="http://schemas.microsoft.com/office/drawing/2015/9/8/chartex" xmlns:cx2="http://schemas.microsoft.com/office/drawing/2015/10/21/chartex" xmlns:cx3="http://schemas.microsoft.com/office/drawing/2016/5/9/chartex" xmlns:cx4="http://schemas.microsoft.com/office/drawing/2016/5/10/chartex" xmlns:cx5="http://schemas.microsoft.com/office/drawing/2016/5/11/chartex" xmlns:cx6="http://schemas.microsoft.com/office/drawing/2016/5/12/chartex" xmlns:cx7="http://schemas.microsoft.com/office/drawing/2016/5/13/chartex" xmlns:cx8="http://schemas.microsoft.com/office/drawing/2016/5/14/chartex" xmlns:mc="http://schemas.openxmlformats.org/markup-compatibility/2006" xmlns:aink="http://schemas.microsoft.com/office/drawing/2016/ink" xmlns:am3d="http://schemas.microsoft.com/office/drawing/2017/model3d" xmlns:o="urn:schemas-microsoft-com:office:office" xmlns:r="http://schemas.openxmlformats.org/officeDocument/2006/relationships" xmlns:m="http://schemas.openxmlformats.org/officeDocument/2006/math" xmlns:v="urn:schemas-microsoft-com:vml" xmlns:wp14="http://schemas.microsoft.com/office/word/2010/wordprocessingDrawing" xmlns:wp="http://schemas.openxmlformats.org/drawingml/2006/wordprocessingDrawing" xmlns:w10="urn:schemas-microsoft-com:office:word" xmlns:w="http://schemas.openxmlformats.org/wordprocessingml/2006/main" xmlns:w14="http://schemas.microsoft.com/office/word/2010/wordml" xmlns:w15="http://schemas.microsoft.com/office/word/2012/wordml" xmlns:w16cid="http://schemas.microsoft.com/office/word/2016/wordml/cid" xmlns:w16se="http://schemas.microsoft.com/office/word/2015/wordml/symex" xmlns:wpg="http://schemas.microsoft.com/office/word/2010/wordprocessingGroup" xmlns:wpi="http://schemas.microsoft.com/office/word/2010/wordprocessingInk" xmlns:wne="http://schemas.microsoft.com/office/word/2006/wordml" xmlns:wps="http://schemas.microsoft.com/office/word/2010/wordprocessingShape" mc:Ignorable="w14 w15 w16se w16cid wp14">
   <w:abstractNum w:abstractNumId="0" w15:restartNumberingAfterBreak="0">
+    <w:nsid w:val="22670FD9"/>
+    <w:multiLevelType w:val="hybridMultilevel"/>
+    <w:tmpl w:val="3BCA029A"/>
+    <w:lvl w:ilvl="0" w:tplc="0409000F">
+      <w:start w:val="1"/>
+      <w:numFmt w:val="decimal"/>
+      <w:lvlText w:val="%1."/>
+      <w:lvlJc w:val="left"/>
+      <w:pPr>
+        <w:ind w:left="720" w:hanging="360"/>
+      </w:pPr>
+    </w:lvl>
+    <w:lvl w:ilvl="1" w:tplc="04090019" w:tentative="1">
+      <w:start w:val="1"/>
+      <w:numFmt w:val="lowerLetter"/>
+      <w:lvlText w:val="%2."/>
+      <w:lvlJc w:val="left"/>
+      <w:pPr>
+        <w:ind w:left="1440" w:hanging="360"/>
+      </w:pPr>
+    </w:lvl>
+    <w:lvl w:ilvl="2" w:tplc="0409001B" w:tentative="1">
+      <w:start w:val="1"/>
+      <w:numFmt w:val="lowerRoman"/>
+      <w:lvlText w:val="%3."/>
+      <w:lvlJc w:val="right"/>
+      <w:pPr>
+        <w:ind w:left="2160" w:hanging="180"/>
+      </w:pPr>
+    </w:lvl>
+    <w:lvl w:ilvl="3" w:tplc="0409000F" w:tentative="1">
+      <w:start w:val="1"/>
+      <w:numFmt w:val="decimal"/>
+      <w:lvlText w:val="%4."/>
+      <w:lvlJc w:val="left"/>
+      <w:pPr>
+        <w:ind w:left="2880" w:hanging="360"/>
+      </w:pPr>
+    </w:lvl>
+    <w:lvl w:ilvl="4" w:tplc="04090019" w:tentative="1">
+      <w:start w:val="1"/>
+      <w:numFmt w:val="lowerLetter"/>
+      <w:lvlText w:val="%5."/>
+      <w:lvlJc w:val="left"/>
+      <w:pPr>
+        <w:ind w:left="3600" w:hanging="360"/>
+      </w:pPr>
+    </w:lvl>
+    <w:lvl w:ilvl="5" w:tplc="0409001B" w:tentative="1">
+      <w:start w:val="1"/>
+      <w:numFmt w:val="lowerRoman"/>
+      <w:lvlText w:val="%6."/>
+      <w:lvlJc w:val="right"/>
+      <w:pPr>
+        <w:ind w:left="4320" w:hanging="180"/>
+      </w:pPr>
+    </w:lvl>
+    <w:lvl w:ilvl="6" w:tplc="0409000F" w:tentative="1">
+      <w:start w:val="1"/>
+      <w:numFmt w:val="decimal"/>
+      <w:lvlText w:val="%7."/>
+      <w:lvlJc w:val="left"/>
+      <w:pPr>
+        <w:ind w:left="5040" w:hanging="360"/>
+      </w:pPr>
+    </w:lvl>
+    <w:lvl w:ilvl="7" w:tplc="04090019" w:tentative="1">
+      <w:start w:val="1"/>
+      <w:numFmt w:val="lowerLetter"/>
+      <w:lvlText w:val="%8."/>
+      <w:lvlJc w:val="left"/>
+      <w:pPr>
+        <w:ind w:left="5760" w:hanging="360"/>
+      </w:pPr>
+    </w:lvl>
+    <w:lvl w:ilvl="8" w:tplc="0409001B" w:tentative="1">
+      <w:start w:val="1"/>
+      <w:numFmt w:val="lowerRoman"/>
+      <w:lvlText w:val="%9."/>
+      <w:lvlJc w:val="right"/>
+      <w:pPr>
+        <w:ind w:left="6480" w:hanging="180"/>
+      </w:pPr>
+    </w:lvl>
+  </w:abstractNum>
+  <w:abstractNum w:abstractNumId="1" w15:restartNumberingAfterBreak="0">
     <w:nsid w:val="69F41203"/>
     <w:multiLevelType w:val="hybridMultilevel"/>
     <w:tmpl w:val="3BA8EFEA"/>
@@ -446,6 +816,9 @@
     </w:lvl>
   </w:abstractNum>
   <w:num w:numId="1">
+    <w:abstractNumId w:val="1"/>
+  </w:num>
+  <w:num w:numId="2">
     <w:abstractNumId w:val="0"/>
   </w:num>
 </w:numbering>
@@ -892,6 +1265,28 @@
       <w:szCs w:val="26"/>
     </w:rPr>
   </w:style>
+  <w:style w:type="paragraph" w:styleId="Heading3">
+    <w:name w:val="heading 3"/>
+    <w:basedOn w:val="Normal"/>
+    <w:next w:val="Normal"/>
+    <w:link w:val="Heading3Char"/>
+    <w:uiPriority w:val="9"/>
+    <w:unhideWhenUsed/>
+    <w:qFormat/>
+    <w:rsid w:val="00772460"/>
+    <w:pPr>
+      <w:keepNext/>
+      <w:keepLines/>
+      <w:spacing w:before="40" w:after="0"/>
+      <w:outlineLvl w:val="2"/>
+    </w:pPr>
+    <w:rPr>
+      <w:rFonts w:asciiTheme="majorHAnsi" w:eastAsiaTheme="majorEastAsia" w:hAnsiTheme="majorHAnsi" w:cstheme="majorBidi"/>
+      <w:color w:val="1F3763" w:themeColor="accent1" w:themeShade="7F"/>
+      <w:sz w:val="24"/>
+      <w:szCs w:val="24"/>
+    </w:rPr>
+  </w:style>
   <w:style w:type="character" w:default="1" w:styleId="DefaultParagraphFont">
     <w:name w:val="Default Paragraph Font"/>
     <w:uiPriority w:val="1"/>
@@ -978,6 +1373,19 @@
       <w:ind w:left="720"/>
       <w:contextualSpacing/>
     </w:pPr>
+  </w:style>
+  <w:style w:type="character" w:customStyle="1" w:styleId="Heading3Char">
+    <w:name w:val="Heading 3 Char"/>
+    <w:basedOn w:val="DefaultParagraphFont"/>
+    <w:link w:val="Heading3"/>
+    <w:uiPriority w:val="9"/>
+    <w:rsid w:val="00772460"/>
+    <w:rPr>
+      <w:rFonts w:asciiTheme="majorHAnsi" w:eastAsiaTheme="majorEastAsia" w:hAnsiTheme="majorHAnsi" w:cstheme="majorBidi"/>
+      <w:color w:val="1F3763" w:themeColor="accent1" w:themeShade="7F"/>
+      <w:sz w:val="24"/>
+      <w:szCs w:val="24"/>
+    </w:rPr>
   </w:style>
 </w:styles>
 </file>

</xml_diff>

<commit_message>
not clearing search string
</commit_message>
<xml_diff>
--- a/SETUP_INSTRUCTION/Setup instruction.docx
+++ b/SETUP_INSTRUCTION/Setup instruction.docx
@@ -2,26 +2,564 @@
 <file path=word/document.xml><?xml version="1.0" encoding="utf-8"?>
 <w:document xmlns:wpc="http://schemas.microsoft.com/office/word/2010/wordprocessingCanvas" xmlns:cx="http://schemas.microsoft.com/office/drawing/2014/chartex" xmlns:cx1="http://schemas.microsoft.com/office/drawing/2015/9/8/chartex" xmlns:cx2="http://schemas.microsoft.com/office/drawing/2015/10/21/chartex" xmlns:cx3="http://schemas.microsoft.com/office/drawing/2016/5/9/chartex" xmlns:cx4="http://schemas.microsoft.com/office/drawing/2016/5/10/chartex" xmlns:cx5="http://schemas.microsoft.com/office/drawing/2016/5/11/chartex" xmlns:cx6="http://schemas.microsoft.com/office/drawing/2016/5/12/chartex" xmlns:cx7="http://schemas.microsoft.com/office/drawing/2016/5/13/chartex" xmlns:cx8="http://schemas.microsoft.com/office/drawing/2016/5/14/chartex" xmlns:mc="http://schemas.openxmlformats.org/markup-compatibility/2006" xmlns:aink="http://schemas.microsoft.com/office/drawing/2016/ink" xmlns:am3d="http://schemas.microsoft.com/office/drawing/2017/model3d" xmlns:o="urn:schemas-microsoft-com:office:office" xmlns:r="http://schemas.openxmlformats.org/officeDocument/2006/relationships" xmlns:m="http://schemas.openxmlformats.org/officeDocument/2006/math" xmlns:v="urn:schemas-microsoft-com:vml" xmlns:wp14="http://schemas.microsoft.com/office/word/2010/wordprocessingDrawing" xmlns:wp="http://schemas.openxmlformats.org/drawingml/2006/wordprocessingDrawing" xmlns:w10="urn:schemas-microsoft-com:office:word" xmlns:w="http://schemas.openxmlformats.org/wordprocessingml/2006/main" xmlns:w14="http://schemas.microsoft.com/office/word/2010/wordml" xmlns:w15="http://schemas.microsoft.com/office/word/2012/wordml" xmlns:w16cid="http://schemas.microsoft.com/office/word/2016/wordml/cid" xmlns:w16se="http://schemas.microsoft.com/office/word/2015/wordml/symex" xmlns:wpg="http://schemas.microsoft.com/office/word/2010/wordprocessingGroup" xmlns:wpi="http://schemas.microsoft.com/office/word/2010/wordprocessingInk" xmlns:wne="http://schemas.microsoft.com/office/word/2006/wordml" xmlns:wps="http://schemas.microsoft.com/office/word/2010/wordprocessingShape" mc:Ignorable="w14 w15 w16se w16cid wp14">
   <w:body>
+    <w:sdt>
+      <w:sdtPr>
+        <w:id w:val="1046640849"/>
+        <w:docPartObj>
+          <w:docPartGallery w:val="Table of Contents"/>
+          <w:docPartUnique/>
+        </w:docPartObj>
+      </w:sdtPr>
+      <w:sdtEndPr>
+        <w:rPr>
+          <w:rFonts w:asciiTheme="minorHAnsi" w:eastAsiaTheme="minorHAnsi" w:hAnsiTheme="minorHAnsi" w:cstheme="minorBidi"/>
+          <w:b/>
+          <w:bCs/>
+          <w:noProof/>
+          <w:color w:val="auto"/>
+          <w:sz w:val="22"/>
+          <w:szCs w:val="22"/>
+        </w:rPr>
+      </w:sdtEndPr>
+      <w:sdtContent>
+        <w:p>
+          <w:pPr>
+            <w:pStyle w:val="TOCHeading"/>
+          </w:pPr>
+          <w:r>
+            <w:t>Contents</w:t>
+          </w:r>
+        </w:p>
+        <w:p>
+          <w:pPr>
+            <w:pStyle w:val="TOC1"/>
+            <w:tabs>
+              <w:tab w:val="right" w:leader="dot" w:pos="9350"/>
+            </w:tabs>
+            <w:rPr>
+              <w:rFonts w:eastAsiaTheme="minorEastAsia"/>
+              <w:noProof/>
+            </w:rPr>
+          </w:pPr>
+          <w:r>
+            <w:fldChar w:fldCharType="begin"/>
+          </w:r>
+          <w:r>
+            <w:instrText xml:space="preserve"> TOC \o "1-3" \h \z \u </w:instrText>
+          </w:r>
+          <w:r>
+            <w:fldChar w:fldCharType="separate"/>
+          </w:r>
+          <w:hyperlink w:anchor="_Toc508795102" w:history="1">
+            <w:r>
+              <w:rPr>
+                <w:rStyle w:val="Hyperlink"/>
+                <w:noProof/>
+              </w:rPr>
+              <w:t>Setup instruction</w:t>
+            </w:r>
+            <w:r>
+              <w:rPr>
+                <w:noProof/>
+                <w:webHidden/>
+              </w:rPr>
+              <w:tab/>
+            </w:r>
+            <w:r>
+              <w:rPr>
+                <w:noProof/>
+                <w:webHidden/>
+              </w:rPr>
+              <w:fldChar w:fldCharType="begin"/>
+            </w:r>
+            <w:r>
+              <w:rPr>
+                <w:noProof/>
+                <w:webHidden/>
+              </w:rPr>
+              <w:instrText xml:space="preserve"> PAGEREF _Toc508795102 \h </w:instrText>
+            </w:r>
+            <w:r>
+              <w:rPr>
+                <w:noProof/>
+                <w:webHidden/>
+              </w:rPr>
+            </w:r>
+            <w:r>
+              <w:rPr>
+                <w:noProof/>
+                <w:webHidden/>
+              </w:rPr>
+              <w:fldChar w:fldCharType="separate"/>
+            </w:r>
+            <w:r>
+              <w:rPr>
+                <w:noProof/>
+                <w:webHidden/>
+              </w:rPr>
+              <w:t>1</w:t>
+            </w:r>
+            <w:r>
+              <w:rPr>
+                <w:noProof/>
+                <w:webHidden/>
+              </w:rPr>
+              <w:fldChar w:fldCharType="end"/>
+            </w:r>
+          </w:hyperlink>
+        </w:p>
+        <w:p>
+          <w:pPr>
+            <w:pStyle w:val="TOC2"/>
+            <w:tabs>
+              <w:tab w:val="right" w:leader="dot" w:pos="9350"/>
+            </w:tabs>
+            <w:rPr>
+              <w:rFonts w:eastAsiaTheme="minorEastAsia"/>
+              <w:noProof/>
+            </w:rPr>
+          </w:pPr>
+          <w:hyperlink w:anchor="_Toc508795103" w:history="1">
+            <w:r>
+              <w:rPr>
+                <w:rStyle w:val="Hyperlink"/>
+                <w:noProof/>
+              </w:rPr>
+              <w:t>Setup for google chrome</w:t>
+            </w:r>
+            <w:r>
+              <w:rPr>
+                <w:noProof/>
+                <w:webHidden/>
+              </w:rPr>
+              <w:tab/>
+            </w:r>
+            <w:r>
+              <w:rPr>
+                <w:noProof/>
+                <w:webHidden/>
+              </w:rPr>
+              <w:fldChar w:fldCharType="begin"/>
+            </w:r>
+            <w:r>
+              <w:rPr>
+                <w:noProof/>
+                <w:webHidden/>
+              </w:rPr>
+              <w:instrText xml:space="preserve"> PAGEREF _Toc508795103 \h </w:instrText>
+            </w:r>
+            <w:r>
+              <w:rPr>
+                <w:noProof/>
+                <w:webHidden/>
+              </w:rPr>
+            </w:r>
+            <w:r>
+              <w:rPr>
+                <w:noProof/>
+                <w:webHidden/>
+              </w:rPr>
+              <w:fldChar w:fldCharType="separate"/>
+            </w:r>
+            <w:r>
+              <w:rPr>
+                <w:noProof/>
+                <w:webHidden/>
+              </w:rPr>
+              <w:t>1</w:t>
+            </w:r>
+            <w:r>
+              <w:rPr>
+                <w:noProof/>
+                <w:webHidden/>
+              </w:rPr>
+              <w:fldChar w:fldCharType="end"/>
+            </w:r>
+          </w:hyperlink>
+        </w:p>
+        <w:p>
+          <w:pPr>
+            <w:pStyle w:val="TOC2"/>
+            <w:tabs>
+              <w:tab w:val="right" w:leader="dot" w:pos="9350"/>
+            </w:tabs>
+            <w:rPr>
+              <w:rFonts w:eastAsiaTheme="minorEastAsia"/>
+              <w:noProof/>
+            </w:rPr>
+          </w:pPr>
+          <w:hyperlink w:anchor="_Toc508795104" w:history="1">
+            <w:r>
+              <w:rPr>
+                <w:rStyle w:val="Hyperlink"/>
+                <w:noProof/>
+              </w:rPr>
+              <w:t>Setup for Firefox</w:t>
+            </w:r>
+            <w:r>
+              <w:rPr>
+                <w:noProof/>
+                <w:webHidden/>
+              </w:rPr>
+              <w:tab/>
+            </w:r>
+            <w:r>
+              <w:rPr>
+                <w:noProof/>
+                <w:webHidden/>
+              </w:rPr>
+              <w:fldChar w:fldCharType="begin"/>
+            </w:r>
+            <w:r>
+              <w:rPr>
+                <w:noProof/>
+                <w:webHidden/>
+              </w:rPr>
+              <w:instrText xml:space="preserve"> PAGEREF _Toc508795104 \h </w:instrText>
+            </w:r>
+            <w:r>
+              <w:rPr>
+                <w:noProof/>
+                <w:webHidden/>
+              </w:rPr>
+            </w:r>
+            <w:r>
+              <w:rPr>
+                <w:noProof/>
+                <w:webHidden/>
+              </w:rPr>
+              <w:fldChar w:fldCharType="separate"/>
+            </w:r>
+            <w:r>
+              <w:rPr>
+                <w:noProof/>
+                <w:webHidden/>
+              </w:rPr>
+              <w:t>3</w:t>
+            </w:r>
+            <w:r>
+              <w:rPr>
+                <w:noProof/>
+                <w:webHidden/>
+              </w:rPr>
+              <w:fldChar w:fldCharType="end"/>
+            </w:r>
+          </w:hyperlink>
+        </w:p>
+        <w:p>
+          <w:pPr>
+            <w:pStyle w:val="TOC2"/>
+            <w:tabs>
+              <w:tab w:val="right" w:leader="dot" w:pos="9350"/>
+            </w:tabs>
+            <w:rPr>
+              <w:rFonts w:eastAsiaTheme="minorEastAsia"/>
+              <w:noProof/>
+            </w:rPr>
+          </w:pPr>
+          <w:hyperlink w:anchor="_Toc508795105" w:history="1">
+            <w:r>
+              <w:rPr>
+                <w:rStyle w:val="Hyperlink"/>
+                <w:noProof/>
+              </w:rPr>
+              <w:t>Updating ruleset</w:t>
+            </w:r>
+            <w:r>
+              <w:rPr>
+                <w:noProof/>
+                <w:webHidden/>
+              </w:rPr>
+              <w:tab/>
+            </w:r>
+            <w:r>
+              <w:rPr>
+                <w:noProof/>
+                <w:webHidden/>
+              </w:rPr>
+              <w:fldChar w:fldCharType="begin"/>
+            </w:r>
+            <w:r>
+              <w:rPr>
+                <w:noProof/>
+                <w:webHidden/>
+              </w:rPr>
+              <w:instrText xml:space="preserve"> PAGEREF _Toc508795105 \h </w:instrText>
+            </w:r>
+            <w:r>
+              <w:rPr>
+                <w:noProof/>
+                <w:webHidden/>
+              </w:rPr>
+            </w:r>
+            <w:r>
+              <w:rPr>
+                <w:noProof/>
+                <w:webHidden/>
+              </w:rPr>
+              <w:fldChar w:fldCharType="separate"/>
+            </w:r>
+            <w:r>
+              <w:rPr>
+                <w:noProof/>
+                <w:webHidden/>
+              </w:rPr>
+              <w:t>4</w:t>
+            </w:r>
+            <w:r>
+              <w:rPr>
+                <w:noProof/>
+                <w:webHidden/>
+              </w:rPr>
+              <w:fldChar w:fldCharType="end"/>
+            </w:r>
+          </w:hyperlink>
+        </w:p>
+        <w:p>
+          <w:pPr>
+            <w:pStyle w:val="TOC3"/>
+            <w:tabs>
+              <w:tab w:val="right" w:leader="dot" w:pos="9350"/>
+            </w:tabs>
+            <w:rPr>
+              <w:rFonts w:eastAsiaTheme="minorEastAsia"/>
+              <w:noProof/>
+            </w:rPr>
+          </w:pPr>
+          <w:hyperlink w:anchor="_Toc508795106" w:history="1">
+            <w:r>
+              <w:rPr>
+                <w:rStyle w:val="Hyperlink"/>
+                <w:noProof/>
+              </w:rPr>
+              <w:t>copy the URL from south pane</w:t>
+            </w:r>
+            <w:r>
+              <w:rPr>
+                <w:noProof/>
+                <w:webHidden/>
+              </w:rPr>
+              <w:tab/>
+            </w:r>
+            <w:r>
+              <w:rPr>
+                <w:noProof/>
+                <w:webHidden/>
+              </w:rPr>
+              <w:fldChar w:fldCharType="begin"/>
+            </w:r>
+            <w:r>
+              <w:rPr>
+                <w:noProof/>
+                <w:webHidden/>
+              </w:rPr>
+              <w:instrText xml:space="preserve"> PAGEREF _Toc508795106 \h </w:instrText>
+            </w:r>
+            <w:r>
+              <w:rPr>
+                <w:noProof/>
+                <w:webHidden/>
+              </w:rPr>
+            </w:r>
+            <w:r>
+              <w:rPr>
+                <w:noProof/>
+                <w:webHidden/>
+              </w:rPr>
+              <w:fldChar w:fldCharType="separate"/>
+            </w:r>
+            <w:r>
+              <w:rPr>
+                <w:noProof/>
+                <w:webHidden/>
+              </w:rPr>
+              <w:t>5</w:t>
+            </w:r>
+            <w:r>
+              <w:rPr>
+                <w:noProof/>
+                <w:webHidden/>
+              </w:rPr>
+              <w:fldChar w:fldCharType="end"/>
+            </w:r>
+          </w:hyperlink>
+        </w:p>
+        <w:p>
+          <w:pPr>
+            <w:pStyle w:val="TOC3"/>
+            <w:tabs>
+              <w:tab w:val="right" w:leader="dot" w:pos="9350"/>
+            </w:tabs>
+            <w:rPr>
+              <w:rFonts w:eastAsiaTheme="minorEastAsia"/>
+              <w:noProof/>
+            </w:rPr>
+          </w:pPr>
+          <w:hyperlink w:anchor="_Toc508795107" w:history="1">
+            <w:r>
+              <w:rPr>
+                <w:rStyle w:val="Hyperlink"/>
+                <w:noProof/>
+              </w:rPr>
+              <w:t>Add the server name to the rule list</w:t>
+            </w:r>
+            <w:r>
+              <w:rPr>
+                <w:noProof/>
+                <w:webHidden/>
+              </w:rPr>
+              <w:tab/>
+            </w:r>
+            <w:r>
+              <w:rPr>
+                <w:noProof/>
+                <w:webHidden/>
+              </w:rPr>
+              <w:fldChar w:fldCharType="begin"/>
+            </w:r>
+            <w:r>
+              <w:rPr>
+                <w:noProof/>
+                <w:webHidden/>
+              </w:rPr>
+              <w:instrText xml:space="preserve"> PAGEREF _Toc508795107 \h </w:instrText>
+            </w:r>
+            <w:r>
+              <w:rPr>
+                <w:noProof/>
+                <w:webHidden/>
+              </w:rPr>
+            </w:r>
+            <w:r>
+              <w:rPr>
+                <w:noProof/>
+                <w:webHidden/>
+              </w:rPr>
+              <w:fldChar w:fldCharType="separate"/>
+            </w:r>
+            <w:r>
+              <w:rPr>
+                <w:noProof/>
+                <w:webHidden/>
+              </w:rPr>
+              <w:t>6</w:t>
+            </w:r>
+            <w:r>
+              <w:rPr>
+                <w:noProof/>
+                <w:webHidden/>
+              </w:rPr>
+              <w:fldChar w:fldCharType="end"/>
+            </w:r>
+          </w:hyperlink>
+        </w:p>
+        <w:p>
+          <w:pPr>
+            <w:pStyle w:val="TOC3"/>
+            <w:tabs>
+              <w:tab w:val="right" w:leader="dot" w:pos="9350"/>
+            </w:tabs>
+            <w:rPr>
+              <w:rFonts w:eastAsiaTheme="minorEastAsia"/>
+              <w:noProof/>
+            </w:rPr>
+          </w:pPr>
+          <w:hyperlink w:anchor="_Toc508795108" w:history="1">
+            <w:r>
+              <w:rPr>
+                <w:rStyle w:val="Hyperlink"/>
+                <w:noProof/>
+              </w:rPr>
+              <w:t>Click on the url again</w:t>
+            </w:r>
+            <w:r>
+              <w:rPr>
+                <w:noProof/>
+                <w:webHidden/>
+              </w:rPr>
+              <w:tab/>
+            </w:r>
+            <w:r>
+              <w:rPr>
+                <w:noProof/>
+                <w:webHidden/>
+              </w:rPr>
+              <w:fldChar w:fldCharType="begin"/>
+            </w:r>
+            <w:r>
+              <w:rPr>
+                <w:noProof/>
+                <w:webHidden/>
+              </w:rPr>
+              <w:instrText xml:space="preserve"> PAGEREF _Toc508795108 \h </w:instrText>
+            </w:r>
+            <w:r>
+              <w:rPr>
+                <w:noProof/>
+                <w:webHidden/>
+              </w:rPr>
+            </w:r>
+            <w:r>
+              <w:rPr>
+                <w:noProof/>
+                <w:webHidden/>
+              </w:rPr>
+              <w:fldChar w:fldCharType="separate"/>
+            </w:r>
+            <w:r>
+              <w:rPr>
+                <w:noProof/>
+                <w:webHidden/>
+              </w:rPr>
+              <w:t>7</w:t>
+            </w:r>
+            <w:r>
+              <w:rPr>
+                <w:noProof/>
+                <w:webHidden/>
+              </w:rPr>
+              <w:fldChar w:fldCharType="end"/>
+            </w:r>
+          </w:hyperlink>
+        </w:p>
+        <w:p>
+          <w:r>
+            <w:rPr>
+              <w:b/>
+              <w:bCs/>
+              <w:noProof/>
+            </w:rPr>
+            <w:fldChar w:fldCharType="end"/>
+          </w:r>
+        </w:p>
+      </w:sdtContent>
+    </w:sdt>
     <w:p>
       <w:pPr>
         <w:pStyle w:val="Heading1"/>
       </w:pPr>
+      <w:bookmarkStart w:id="0" w:name="_GoBack"/>
+      <w:bookmarkEnd w:id="0"/>
     </w:p>
     <w:p>
       <w:pPr>
         <w:pStyle w:val="Heading1"/>
       </w:pPr>
+      <w:bookmarkStart w:id="1" w:name="_Toc508795102"/>
       <w:r>
         <w:t>Setup instruction</w:t>
       </w:r>
+      <w:bookmarkEnd w:id="1"/>
     </w:p>
     <w:p>
       <w:pPr>
         <w:pStyle w:val="Heading2"/>
       </w:pPr>
+      <w:bookmarkStart w:id="2" w:name="_Toc508795103"/>
       <w:r>
         <w:t>Setup for google chrome</w:t>
       </w:r>
+      <w:bookmarkEnd w:id="2"/>
     </w:p>
     <w:p>
       <w:r>
@@ -83,6 +621,7 @@
         <w:rPr>
           <w:noProof/>
         </w:rPr>
+        <w:lastRenderedPageBreak/>
         <w:drawing>
           <wp:inline distT="0" distB="0" distL="0" distR="0" wp14:anchorId="2EF73309" wp14:editId="76A9A271">
             <wp:extent cx="4210638" cy="2438740"/>
@@ -125,7 +664,6 @@
         <w:rPr>
           <w:noProof/>
         </w:rPr>
-        <w:lastRenderedPageBreak/>
         <w:drawing>
           <wp:inline distT="0" distB="0" distL="0" distR="0" wp14:anchorId="4518DBB9" wp14:editId="23692A19">
             <wp:extent cx="5943600" cy="1645920"/>
@@ -295,9 +833,11 @@
       <w:pPr>
         <w:pStyle w:val="Heading2"/>
       </w:pPr>
+      <w:bookmarkStart w:id="3" w:name="_Toc508795104"/>
       <w:r>
         <w:t>Setup for Firefox</w:t>
       </w:r>
+      <w:bookmarkEnd w:id="3"/>
     </w:p>
     <w:p/>
     <w:p>
@@ -371,9 +911,11 @@
       <w:pPr>
         <w:pStyle w:val="Heading2"/>
       </w:pPr>
+      <w:bookmarkStart w:id="4" w:name="_Toc508795105"/>
       <w:r>
         <w:t>Updating ruleset</w:t>
       </w:r>
+      <w:bookmarkEnd w:id="4"/>
     </w:p>
     <w:p/>
     <w:p>
@@ -385,13 +927,18 @@
       <w:pPr>
         <w:pStyle w:val="Heading3"/>
       </w:pPr>
+      <w:bookmarkStart w:id="5" w:name="_Toc508795106"/>
       <w:r>
         <w:lastRenderedPageBreak/>
         <w:t>copy the URL from south pane</w:t>
       </w:r>
+      <w:bookmarkEnd w:id="5"/>
     </w:p>
     <w:p>
       <w:r>
+        <w:rPr>
+          <w:noProof/>
+        </w:rPr>
         <w:drawing>
           <wp:inline distT="0" distB="0" distL="0" distR="0" wp14:anchorId="08263803" wp14:editId="48DE873A">
             <wp:extent cx="5943600" cy="5151120"/>
@@ -441,8 +988,6 @@
         </w:rPr>
         <w:t>requestly</w:t>
       </w:r>
-      <w:bookmarkStart w:id="0" w:name="_GoBack"/>
-      <w:bookmarkEnd w:id="0"/>
       <w:proofErr w:type="spellEnd"/>
     </w:p>
     <w:p>
@@ -491,10 +1036,12 @@
       <w:pPr>
         <w:pStyle w:val="Heading3"/>
       </w:pPr>
+      <w:bookmarkStart w:id="6" w:name="_Toc508795107"/>
       <w:r>
         <w:lastRenderedPageBreak/>
         <w:t>Add the server name to the rule list</w:t>
       </w:r>
+      <w:bookmarkEnd w:id="6"/>
     </w:p>
     <w:p>
       <w:r>
@@ -584,6 +1131,7 @@
       <w:pPr>
         <w:pStyle w:val="Heading3"/>
       </w:pPr>
+      <w:bookmarkStart w:id="7" w:name="_Toc508795108"/>
       <w:r>
         <w:lastRenderedPageBreak/>
         <w:t xml:space="preserve">Click on the </w:t>
@@ -596,6 +1144,7 @@
       <w:r>
         <w:t xml:space="preserve"> again</w:t>
       </w:r>
+      <w:bookmarkEnd w:id="7"/>
     </w:p>
     <w:p>
       <w:r>
@@ -1749,7 +2298,7 @@
 </file>
 
 <file path=customXml/itemProps1.xml><?xml version="1.0" encoding="utf-8"?>
-<ds:datastoreItem xmlns:ds="http://schemas.openxmlformats.org/officeDocument/2006/customXml" ds:itemID="{32784994-5346-4259-AB98-BAF834757929}">
+<ds:datastoreItem xmlns:ds="http://schemas.openxmlformats.org/officeDocument/2006/customXml" ds:itemID="{7EDF6370-E7D7-42DA-A780-A78CFB28860E}">
   <ds:schemaRefs>
     <ds:schemaRef ds:uri="http://schemas.openxmlformats.org/officeDocument/2006/bibliography"/>
   </ds:schemaRefs>

</xml_diff>